<commit_message>
started adding tables to json
</commit_message>
<xml_diff>
--- a/Wheel/Resources/Raw/Templates/Docx/Source Code File.docx
+++ b/Wheel/Resources/Raw/Templates/Docx/Source Code File.docx
@@ -85,6 +85,7 @@
     <w:p>
       <w:pPr>
         <w:rPr>
+          <w:rFonts w:hint="cs"/>
           <w:rtl/>
         </w:rPr>
       </w:pPr>
@@ -105,10 +106,7 @@
       </w:r>
       <w:proofErr w:type="spellStart"/>
       <w:r>
-        <w:t>file_</w:t>
-      </w:r>
-      <w:r>
-        <w:t>content</w:t>
+        <w:t>file_content</w:t>
       </w:r>
       <w:proofErr w:type="spellEnd"/>
       <w:r>
@@ -121,14 +119,6 @@
         </w:rPr>
         <w:t>}</w:t>
       </w:r>
-    </w:p>
-    <w:p>
-      <w:pPr>
-        <w:rPr>
-          <w:rFonts w:hint="cs"/>
-          <w:rtl/>
-        </w:rPr>
-      </w:pPr>
     </w:p>
     <w:sectPr>
       <w:pgSz w:w="11906" w:h="16838"/>
@@ -748,7 +738,6 @@
   <w:style w:type="character" w:default="1" w:styleId="a0">
     <w:name w:val="Default Paragraph Font"/>
     <w:uiPriority w:val="1"/>
-    <w:semiHidden/>
     <w:unhideWhenUsed/>
   </w:style>
   <w:style w:type="table" w:default="1" w:styleId="a1">

</xml_diff>

<commit_message>
Ignoring SImple Get  and Set and more when finding methods. Replaced entry text in now aligned with the same alignment as the entry.
</commit_message>
<xml_diff>
--- a/Wheel/Resources/Raw/Templates/Docx/Source Code File.docx
+++ b/Wheel/Resources/Raw/Templates/Docx/Source Code File.docx
@@ -25,7 +25,6 @@
         </w:rPr>
         <w:t>{</w:t>
       </w:r>
-      <w:proofErr w:type="spellStart"/>
       <w:r>
         <w:rPr>
           <w:b/>
@@ -34,40 +33,7 @@
           <w:szCs w:val="36"/>
           <w:u w:val="single"/>
         </w:rPr>
-        <w:t>WheelValue</w:t>
-      </w:r>
-      <w:proofErr w:type="spellEnd"/>
-      <w:r>
-        <w:rPr>
-          <w:b/>
-          <w:bCs/>
-          <w:sz w:val="36"/>
-          <w:szCs w:val="36"/>
-          <w:u w:val="single"/>
-        </w:rPr>
-        <w:t>(</w:t>
-      </w:r>
-      <w:proofErr w:type="spellStart"/>
-      <w:r>
-        <w:rPr>
-          <w:b/>
-          <w:bCs/>
-          <w:sz w:val="36"/>
-          <w:szCs w:val="36"/>
-          <w:u w:val="single"/>
-        </w:rPr>
-        <w:t>file_name</w:t>
-      </w:r>
-      <w:proofErr w:type="spellEnd"/>
-      <w:r>
-        <w:rPr>
-          <w:b/>
-          <w:bCs/>
-          <w:sz w:val="36"/>
-          <w:szCs w:val="36"/>
-          <w:u w:val="single"/>
-        </w:rPr>
-        <w:t>)</w:t>
+        <w:t>WheelValue(file_name)</w:t>
       </w:r>
       <w:r>
         <w:rPr>
@@ -84,40 +50,10 @@
     </w:p>
     <w:p>
       <w:pPr>
-        <w:rPr>
-          <w:rFonts w:hint="cs"/>
-          <w:rtl/>
-        </w:rPr>
+        <w:bidi w:val="0"/>
       </w:pPr>
       <w:r>
-        <w:rPr>
-          <w:rFonts w:hint="cs"/>
-          <w:rtl/>
-        </w:rPr>
-        <w:t>{</w:t>
-      </w:r>
-      <w:proofErr w:type="spellStart"/>
-      <w:r>
-        <w:t>WheelValue</w:t>
-      </w:r>
-      <w:proofErr w:type="spellEnd"/>
-      <w:r>
-        <w:t>(</w:t>
-      </w:r>
-      <w:proofErr w:type="spellStart"/>
-      <w:r>
-        <w:t>file_content</w:t>
-      </w:r>
-      <w:proofErr w:type="spellEnd"/>
-      <w:r>
-        <w:t>)</w:t>
-      </w:r>
-      <w:r>
-        <w:rPr>
-          <w:rFonts w:hint="cs"/>
-          <w:rtl/>
-        </w:rPr>
-        <w:t>}</w:t>
+        <w:t>{WheelValue(file_content)}</w:t>
       </w:r>
     </w:p>
     <w:sectPr>
@@ -738,6 +674,7 @@
   <w:style w:type="character" w:default="1" w:styleId="a0">
     <w:name w:val="Default Paragraph Font"/>
     <w:uiPriority w:val="1"/>
+    <w:semiHidden/>
     <w:unhideWhenUsed/>
   </w:style>
   <w:style w:type="table" w:default="1" w:styleId="a1">

</xml_diff>